<commit_message>
Fixed documents for student 1
</commit_message>
<xml_diff>
--- a/reports/Student 1/D02/03 Requirements - Student #1.docx
+++ b/reports/Student 1/D02/03 Requirements - Student #1.docx
@@ -209,7 +209,13 @@
                   <w:rPr>
                     <w:rFonts w:asciiTheme="majorHAnsi" w:hAnsiTheme="majorHAnsi" w:cstheme="majorHAnsi"/>
                   </w:rPr>
-                  <w:t>Acme-SF-D01</w:t>
+                  <w:t>Acme-SF-D0</w:t>
+                </w:r>
+                <w:r>
+                  <w:rPr>
+                    <w:rFonts w:asciiTheme="majorHAnsi" w:hAnsiTheme="majorHAnsi" w:cstheme="majorHAnsi"/>
+                  </w:rPr>
+                  <w:t>2</w:t>
                 </w:r>
                 <w:r>
                   <w:rPr>
@@ -6438,6 +6444,7 @@
     <w:rsid w:val="007756B8"/>
     <w:rsid w:val="00A30678"/>
     <w:rsid w:val="00CA44FD"/>
+    <w:rsid w:val="00CB4A96"/>
     <w:rsid w:val="00F72786"/>
   </w:rsids>
   <m:mathPr>

</xml_diff>